<commit_message>
Doc: Updates Super button
The super button was undefined, and now it is set to 'Shift'.
</commit_message>
<xml_diff>
--- a/GDD.docx
+++ b/GDD.docx
@@ -415,16 +415,15 @@
           <w:ilvl w:val="0"/>
           <w:numId w:val="5"/>
         </w:numPr>
-        <w:rPr>
-          <w:highlight w:val="yellow"/>
-        </w:rPr>
-      </w:pPr>
-      <w:r>
-        <w:rPr>
-          <w:highlight w:val="yellow"/>
-        </w:rPr>
-        <w:t xml:space="preserve">TBD:  Activate Super </w:t>
-      </w:r>
+      </w:pPr>
+      <w:r>
+        <w:t>Shift</w:t>
+      </w:r>
+      <w:r>
+        <w:t>:  Activate Super</w:t>
+      </w:r>
+      <w:bookmarkStart w:id="0" w:name="_GoBack"/>
+      <w:bookmarkEnd w:id="0"/>
     </w:p>
     <w:p>
       <w:pPr>
@@ -1404,8 +1403,6 @@
       <w:pPr>
         <w:ind w:firstLine="0"/>
       </w:pPr>
-      <w:bookmarkStart w:id="0" w:name="_GoBack"/>
-      <w:bookmarkEnd w:id="0"/>
     </w:p>
     <w:sectPr>
       <w:pgSz w:w="12240" w:h="15840"/>

</xml_diff>